<commit_message>
Programació acabada, falta documentació
</commit_message>
<xml_diff>
--- a/DOCUMENTACIO_NunezJosepCabezasRodrigo_L1.docx
+++ b/DOCUMENTACIO_NunezJosepCabezasRodrigo_L1.docx
@@ -1,6 +1,6 @@
 
 <file path=word/document.xml><?xml version="1.0" encoding="utf-8"?>
-<w:document xmlns:wpc="http://schemas.microsoft.com/office/word/2010/wordprocessingCanvas" xmlns:cx="http://schemas.microsoft.com/office/drawing/2014/chartex" xmlns:cx1="http://schemas.microsoft.com/office/drawing/2015/9/8/chartex" xmlns:mc="http://schemas.openxmlformats.org/markup-compatibility/2006" xmlns:o="urn:schemas-microsoft-com:office:office" xmlns:r="http://schemas.openxmlformats.org/officeDocument/2006/relationships" xmlns:m="http://schemas.openxmlformats.org/officeDocument/2006/math" xmlns:v="urn:schemas-microsoft-com:vml" xmlns:wp14="http://schemas.microsoft.com/office/word/2010/wordprocessingDrawing" xmlns:wp="http://schemas.openxmlformats.org/drawingml/2006/wordprocessingDrawing" xmlns:w10="urn:schemas-microsoft-com:office:word" xmlns:w="http://schemas.openxmlformats.org/wordprocessingml/2006/main" xmlns:w14="http://schemas.microsoft.com/office/word/2010/wordml" xmlns:w15="http://schemas.microsoft.com/office/word/2012/wordml" xmlns:w16se="http://schemas.microsoft.com/office/word/2015/wordml/symex" xmlns:wpg="http://schemas.microsoft.com/office/word/2010/wordprocessingGroup" xmlns:wpi="http://schemas.microsoft.com/office/word/2010/wordprocessingInk" xmlns:wne="http://schemas.microsoft.com/office/word/2006/wordml" xmlns:wps="http://schemas.microsoft.com/office/word/2010/wordprocessingShape" mc:Ignorable="w14 w15 w16se wp14">
+<w:document xmlns:wpc="http://schemas.microsoft.com/office/word/2010/wordprocessingCanvas" xmlns:cx="http://schemas.microsoft.com/office/drawing/2014/chartex" xmlns:cx1="http://schemas.microsoft.com/office/drawing/2015/9/8/chartex" xmlns:cx2="http://schemas.microsoft.com/office/drawing/2015/10/21/chartex" xmlns:cx3="http://schemas.microsoft.com/office/drawing/2016/5/9/chartex" xmlns:cx4="http://schemas.microsoft.com/office/drawing/2016/5/10/chartex" xmlns:cx5="http://schemas.microsoft.com/office/drawing/2016/5/11/chartex" xmlns:cx6="http://schemas.microsoft.com/office/drawing/2016/5/12/chartex" xmlns:cx7="http://schemas.microsoft.com/office/drawing/2016/5/13/chartex" xmlns:cx8="http://schemas.microsoft.com/office/drawing/2016/5/14/chartex" xmlns:mc="http://schemas.openxmlformats.org/markup-compatibility/2006" xmlns:aink="http://schemas.microsoft.com/office/drawing/2016/ink" xmlns:am3d="http://schemas.microsoft.com/office/drawing/2017/model3d" xmlns:o="urn:schemas-microsoft-com:office:office" xmlns:r="http://schemas.openxmlformats.org/officeDocument/2006/relationships" xmlns:m="http://schemas.openxmlformats.org/officeDocument/2006/math" xmlns:v="urn:schemas-microsoft-com:vml" xmlns:wp14="http://schemas.microsoft.com/office/word/2010/wordprocessingDrawing" xmlns:wp="http://schemas.openxmlformats.org/drawingml/2006/wordprocessingDrawing" xmlns:w10="urn:schemas-microsoft-com:office:word" xmlns:w="http://schemas.openxmlformats.org/wordprocessingml/2006/main" xmlns:w14="http://schemas.microsoft.com/office/word/2010/wordml" xmlns:w15="http://schemas.microsoft.com/office/word/2012/wordml" xmlns:w16cid="http://schemas.microsoft.com/office/word/2016/wordml/cid" xmlns:w16se="http://schemas.microsoft.com/office/word/2015/wordml/symex" xmlns:wpg="http://schemas.microsoft.com/office/word/2010/wordprocessingGroup" xmlns:wpi="http://schemas.microsoft.com/office/word/2010/wordprocessingInk" xmlns:wne="http://schemas.microsoft.com/office/word/2006/wordml" xmlns:wps="http://schemas.microsoft.com/office/word/2010/wordprocessingShape" mc:Ignorable="w14 w15 w16se w16cid wp14">
   <w:body>
     <w:sdt>
       <w:sdtPr>
@@ -73,6 +73,7 @@
                                     <w:szCs w:val="32"/>
                                   </w:rPr>
                                 </w:pPr>
+                                <w:proofErr w:type="spellStart"/>
                                 <w:r>
                                   <w:rPr>
                                     <w:rFonts w:ascii="Arial" w:hAnsi="Arial" w:cs="Arial"/>
@@ -81,8 +82,110 @@
                                     <w:sz w:val="32"/>
                                     <w:szCs w:val="32"/>
                                   </w:rPr>
-                                  <w:t>josep núñez riba</w:t>
+                                  <w:t>josep</w:t>
                                 </w:r>
+                                <w:proofErr w:type="spellEnd"/>
+                                <w:r>
+                                  <w:rPr>
+                                    <w:rFonts w:ascii="Arial" w:hAnsi="Arial" w:cs="Arial"/>
+                                    <w:smallCaps/>
+                                    <w:color w:val="335B74"/>
+                                    <w:sz w:val="32"/>
+                                    <w:szCs w:val="32"/>
+                                  </w:rPr>
+                                  <w:t xml:space="preserve"> </w:t>
+                                </w:r>
+                                <w:proofErr w:type="spellStart"/>
+                                <w:r>
+                                  <w:rPr>
+                                    <w:rFonts w:ascii="Arial" w:hAnsi="Arial" w:cs="Arial"/>
+                                    <w:smallCaps/>
+                                    <w:color w:val="335B74"/>
+                                    <w:sz w:val="32"/>
+                                    <w:szCs w:val="32"/>
+                                  </w:rPr>
+                                  <w:t>núñez</w:t>
+                                </w:r>
+                                <w:proofErr w:type="spellEnd"/>
+                                <w:r>
+                                  <w:rPr>
+                                    <w:rFonts w:ascii="Arial" w:hAnsi="Arial" w:cs="Arial"/>
+                                    <w:smallCaps/>
+                                    <w:color w:val="335B74"/>
+                                    <w:sz w:val="32"/>
+                                    <w:szCs w:val="32"/>
+                                  </w:rPr>
+                                  <w:t xml:space="preserve"> riba</w:t>
+                                </w:r>
+                              </w:p>
+                              <w:p>
+                                <w:pPr>
+                                  <w:pStyle w:val="Sinespaciado"/>
+                                  <w:jc w:val="right"/>
+                                  <w:rPr>
+                                    <w:rFonts w:ascii="Arial" w:hAnsi="Arial" w:cs="Arial"/>
+                                    <w:smallCaps/>
+                                    <w:color w:val="335B74"/>
+                                    <w:sz w:val="32"/>
+                                    <w:szCs w:val="32"/>
+                                  </w:rPr>
+                                </w:pPr>
+                                <w:proofErr w:type="spellStart"/>
+                                <w:r>
+                                  <w:rPr>
+                                    <w:rFonts w:ascii="Arial" w:hAnsi="Arial" w:cs="Arial"/>
+                                    <w:smallCaps/>
+                                    <w:color w:val="335B74"/>
+                                    <w:sz w:val="32"/>
+                                    <w:szCs w:val="32"/>
+                                  </w:rPr>
+                                  <w:t>rodrigo</w:t>
+                                </w:r>
+                                <w:proofErr w:type="spellEnd"/>
+                                <w:r>
+                                  <w:rPr>
+                                    <w:rFonts w:ascii="Arial" w:hAnsi="Arial" w:cs="Arial"/>
+                                    <w:smallCaps/>
+                                    <w:color w:val="335B74"/>
+                                    <w:sz w:val="32"/>
+                                    <w:szCs w:val="32"/>
+                                  </w:rPr>
+                                  <w:t xml:space="preserve"> </w:t>
+                                </w:r>
+                                <w:proofErr w:type="spellStart"/>
+                                <w:r>
+                                  <w:rPr>
+                                    <w:rFonts w:ascii="Arial" w:hAnsi="Arial" w:cs="Arial"/>
+                                    <w:smallCaps/>
+                                    <w:color w:val="335B74"/>
+                                    <w:sz w:val="32"/>
+                                    <w:szCs w:val="32"/>
+                                  </w:rPr>
+                                  <w:t>cabezas</w:t>
+                                </w:r>
+                                <w:proofErr w:type="spellEnd"/>
+                                <w:r>
+                                  <w:rPr>
+                                    <w:rFonts w:ascii="Arial" w:hAnsi="Arial" w:cs="Arial"/>
+                                    <w:smallCaps/>
+                                    <w:color w:val="335B74"/>
+                                    <w:sz w:val="32"/>
+                                    <w:szCs w:val="32"/>
+                                  </w:rPr>
+                                  <w:t xml:space="preserve"> </w:t>
+                                </w:r>
+                                <w:proofErr w:type="spellStart"/>
+                                <w:r>
+                                  <w:rPr>
+                                    <w:rFonts w:ascii="Arial" w:hAnsi="Arial" w:cs="Arial"/>
+                                    <w:smallCaps/>
+                                    <w:color w:val="335B74"/>
+                                    <w:sz w:val="32"/>
+                                    <w:szCs w:val="32"/>
+                                  </w:rPr>
+                                  <w:t>quirós</w:t>
+                                </w:r>
+                                <w:proofErr w:type="spellEnd"/>
                               </w:p>
                               <w:p>
                                 <w:pPr>
@@ -104,21 +207,8 @@
                                     <w:sz w:val="32"/>
                                     <w:szCs w:val="32"/>
                                   </w:rPr>
-                                  <w:t>rodrigo cabezas quirós</w:t>
+                                  <w:t>11</w:t>
                                 </w:r>
-                              </w:p>
-                              <w:p>
-                                <w:pPr>
-                                  <w:pStyle w:val="Sinespaciado"/>
-                                  <w:jc w:val="right"/>
-                                  <w:rPr>
-                                    <w:rFonts w:ascii="Arial" w:hAnsi="Arial" w:cs="Arial"/>
-                                    <w:smallCaps/>
-                                    <w:color w:val="335B74"/>
-                                    <w:sz w:val="32"/>
-                                    <w:szCs w:val="32"/>
-                                  </w:rPr>
-                                </w:pPr>
                                 <w:r>
                                   <w:rPr>
                                     <w:rFonts w:ascii="Arial" w:hAnsi="Arial" w:cs="Arial"/>
@@ -127,7 +217,7 @@
                                     <w:sz w:val="32"/>
                                     <w:szCs w:val="32"/>
                                   </w:rPr>
-                                  <w:t>00 de març</w:t>
+                                  <w:t xml:space="preserve"> de març</w:t>
                                 </w:r>
                                 <w:r>
                                   <w:rPr>
@@ -178,6 +268,7 @@
                               <w:szCs w:val="32"/>
                             </w:rPr>
                           </w:pPr>
+                          <w:proofErr w:type="spellStart"/>
                           <w:r>
                             <w:rPr>
                               <w:rFonts w:ascii="Arial" w:hAnsi="Arial" w:cs="Arial"/>
@@ -186,8 +277,110 @@
                               <w:sz w:val="32"/>
                               <w:szCs w:val="32"/>
                             </w:rPr>
-                            <w:t>josep núñez riba</w:t>
+                            <w:t>josep</w:t>
                           </w:r>
+                          <w:proofErr w:type="spellEnd"/>
+                          <w:r>
+                            <w:rPr>
+                              <w:rFonts w:ascii="Arial" w:hAnsi="Arial" w:cs="Arial"/>
+                              <w:smallCaps/>
+                              <w:color w:val="335B74"/>
+                              <w:sz w:val="32"/>
+                              <w:szCs w:val="32"/>
+                            </w:rPr>
+                            <w:t xml:space="preserve"> </w:t>
+                          </w:r>
+                          <w:proofErr w:type="spellStart"/>
+                          <w:r>
+                            <w:rPr>
+                              <w:rFonts w:ascii="Arial" w:hAnsi="Arial" w:cs="Arial"/>
+                              <w:smallCaps/>
+                              <w:color w:val="335B74"/>
+                              <w:sz w:val="32"/>
+                              <w:szCs w:val="32"/>
+                            </w:rPr>
+                            <w:t>núñez</w:t>
+                          </w:r>
+                          <w:proofErr w:type="spellEnd"/>
+                          <w:r>
+                            <w:rPr>
+                              <w:rFonts w:ascii="Arial" w:hAnsi="Arial" w:cs="Arial"/>
+                              <w:smallCaps/>
+                              <w:color w:val="335B74"/>
+                              <w:sz w:val="32"/>
+                              <w:szCs w:val="32"/>
+                            </w:rPr>
+                            <w:t xml:space="preserve"> riba</w:t>
+                          </w:r>
+                        </w:p>
+                        <w:p>
+                          <w:pPr>
+                            <w:pStyle w:val="Sinespaciado"/>
+                            <w:jc w:val="right"/>
+                            <w:rPr>
+                              <w:rFonts w:ascii="Arial" w:hAnsi="Arial" w:cs="Arial"/>
+                              <w:smallCaps/>
+                              <w:color w:val="335B74"/>
+                              <w:sz w:val="32"/>
+                              <w:szCs w:val="32"/>
+                            </w:rPr>
+                          </w:pPr>
+                          <w:proofErr w:type="spellStart"/>
+                          <w:r>
+                            <w:rPr>
+                              <w:rFonts w:ascii="Arial" w:hAnsi="Arial" w:cs="Arial"/>
+                              <w:smallCaps/>
+                              <w:color w:val="335B74"/>
+                              <w:sz w:val="32"/>
+                              <w:szCs w:val="32"/>
+                            </w:rPr>
+                            <w:t>rodrigo</w:t>
+                          </w:r>
+                          <w:proofErr w:type="spellEnd"/>
+                          <w:r>
+                            <w:rPr>
+                              <w:rFonts w:ascii="Arial" w:hAnsi="Arial" w:cs="Arial"/>
+                              <w:smallCaps/>
+                              <w:color w:val="335B74"/>
+                              <w:sz w:val="32"/>
+                              <w:szCs w:val="32"/>
+                            </w:rPr>
+                            <w:t xml:space="preserve"> </w:t>
+                          </w:r>
+                          <w:proofErr w:type="spellStart"/>
+                          <w:r>
+                            <w:rPr>
+                              <w:rFonts w:ascii="Arial" w:hAnsi="Arial" w:cs="Arial"/>
+                              <w:smallCaps/>
+                              <w:color w:val="335B74"/>
+                              <w:sz w:val="32"/>
+                              <w:szCs w:val="32"/>
+                            </w:rPr>
+                            <w:t>cabezas</w:t>
+                          </w:r>
+                          <w:proofErr w:type="spellEnd"/>
+                          <w:r>
+                            <w:rPr>
+                              <w:rFonts w:ascii="Arial" w:hAnsi="Arial" w:cs="Arial"/>
+                              <w:smallCaps/>
+                              <w:color w:val="335B74"/>
+                              <w:sz w:val="32"/>
+                              <w:szCs w:val="32"/>
+                            </w:rPr>
+                            <w:t xml:space="preserve"> </w:t>
+                          </w:r>
+                          <w:proofErr w:type="spellStart"/>
+                          <w:r>
+                            <w:rPr>
+                              <w:rFonts w:ascii="Arial" w:hAnsi="Arial" w:cs="Arial"/>
+                              <w:smallCaps/>
+                              <w:color w:val="335B74"/>
+                              <w:sz w:val="32"/>
+                              <w:szCs w:val="32"/>
+                            </w:rPr>
+                            <w:t>quirós</w:t>
+                          </w:r>
+                          <w:proofErr w:type="spellEnd"/>
                         </w:p>
                         <w:p>
                           <w:pPr>
@@ -209,21 +402,8 @@
                               <w:sz w:val="32"/>
                               <w:szCs w:val="32"/>
                             </w:rPr>
-                            <w:t>rodrigo cabezas quirós</w:t>
+                            <w:t>11</w:t>
                           </w:r>
-                        </w:p>
-                        <w:p>
-                          <w:pPr>
-                            <w:pStyle w:val="Sinespaciado"/>
-                            <w:jc w:val="right"/>
-                            <w:rPr>
-                              <w:rFonts w:ascii="Arial" w:hAnsi="Arial" w:cs="Arial"/>
-                              <w:smallCaps/>
-                              <w:color w:val="335B74"/>
-                              <w:sz w:val="32"/>
-                              <w:szCs w:val="32"/>
-                            </w:rPr>
-                          </w:pPr>
                           <w:r>
                             <w:rPr>
                               <w:rFonts w:ascii="Arial" w:hAnsi="Arial" w:cs="Arial"/>
@@ -232,7 +412,7 @@
                               <w:sz w:val="32"/>
                               <w:szCs w:val="32"/>
                             </w:rPr>
-                            <w:t>00 de març</w:t>
+                            <w:t xml:space="preserve"> de març</w:t>
                           </w:r>
                           <w:r>
                             <w:rPr>
@@ -1507,6 +1687,8 @@
           <w:rFonts w:ascii="Arial" w:hAnsi="Arial" w:cs="Arial"/>
         </w:rPr>
       </w:pPr>
+      <w:bookmarkStart w:id="0" w:name="_GoBack"/>
+      <w:bookmarkEnd w:id="0"/>
     </w:p>
     <w:p>
       <w:pPr>
@@ -1612,7 +1794,7 @@
           <w:szCs w:val="36"/>
         </w:rPr>
       </w:pPr>
-      <w:bookmarkStart w:id="0" w:name="_Toc506204213"/>
+      <w:bookmarkStart w:id="1" w:name="_Toc506204213"/>
       <w:r>
         <w:rPr>
           <w:rFonts w:ascii="Arial" w:hAnsi="Arial" w:cs="Arial"/>
@@ -1624,12 +1806,7 @@
         <w:lastRenderedPageBreak/>
         <w:t>Introducció</w:t>
       </w:r>
-      <w:bookmarkEnd w:id="0"/>
-    </w:p>
-    <w:p>
-      <w:pPr>
-        <w:jc w:val="both"/>
-      </w:pPr>
+      <w:bookmarkEnd w:id="1"/>
     </w:p>
     <w:p>
       <w:pPr>
@@ -1660,7 +1837,23 @@
           <w:sz w:val="24"/>
           <w:szCs w:val="24"/>
         </w:rPr>
-        <w:t>l projecte és desenvolupar un reproductor multimèdia, tot passant per totes les fases de desenvolupament d’un projecte de software i familiaritzar-se amb l’ús d’eines informàtiques de suport a la programació. Està enfocat cap a la programació orientada a objectes, programació orientada a esdeveniments i programació guiada per una especificació.</w:t>
+        <w:t>l projecte és desenvolupar un reproductor m</w:t>
+      </w:r>
+      <w:r>
+        <w:rPr>
+          <w:rFonts w:ascii="Arial" w:hAnsi="Arial" w:cs="Arial"/>
+          <w:sz w:val="24"/>
+          <w:szCs w:val="24"/>
+        </w:rPr>
+        <w:t>ultimèdia, tot passant per diverses de</w:t>
+      </w:r>
+      <w:r>
+        <w:rPr>
+          <w:rFonts w:ascii="Arial" w:hAnsi="Arial" w:cs="Arial"/>
+          <w:sz w:val="24"/>
+          <w:szCs w:val="24"/>
+        </w:rPr>
+        <w:t xml:space="preserve"> les fases de desenvolupament d’un projecte de software i familiaritzar-se amb l’ús d’eines informàtiques de suport a la programació. Està enfocat cap a la programació orientada a objectes, programació orientada a esdeveniments i programació guiada per una especificació.</w:t>
       </w:r>
     </w:p>
     <w:p>
@@ -1732,13 +1925,23 @@
         </w:rPr>
         <w:t>(</w:t>
       </w:r>
-      <w:r>
-        <w:rPr>
-          <w:rFonts w:ascii="Arial" w:hAnsi="Arial" w:cs="Arial"/>
-          <w:sz w:val="24"/>
-          <w:szCs w:val="24"/>
-        </w:rPr>
-        <w:t>path on es troba el fitxer, nom del fitxer, extensió del fitxer, data d’última modificació i una breu descripció del contingut).</w:t>
+      <w:proofErr w:type="spellStart"/>
+      <w:r>
+        <w:rPr>
+          <w:rFonts w:ascii="Arial" w:hAnsi="Arial" w:cs="Arial"/>
+          <w:sz w:val="24"/>
+          <w:szCs w:val="24"/>
+        </w:rPr>
+        <w:t>path</w:t>
+      </w:r>
+      <w:proofErr w:type="spellEnd"/>
+      <w:r>
+        <w:rPr>
+          <w:rFonts w:ascii="Arial" w:hAnsi="Arial" w:cs="Arial"/>
+          <w:sz w:val="24"/>
+          <w:szCs w:val="24"/>
+        </w:rPr>
+        <w:t xml:space="preserve"> on es troba el fitxer, nom del fitxer, extensió del fitxer, data d’última modificació i una breu descripció del contingut).</w:t>
       </w:r>
     </w:p>
     <w:p>
@@ -1992,7 +2195,7 @@
           <w:szCs w:val="36"/>
         </w:rPr>
       </w:pPr>
-      <w:bookmarkStart w:id="1" w:name="_Toc506204214"/>
+      <w:bookmarkStart w:id="2" w:name="_Toc506204214"/>
       <w:r>
         <w:rPr>
           <w:rFonts w:ascii="Arial" w:hAnsi="Arial" w:cs="Arial"/>
@@ -2004,37 +2207,104 @@
         <w:lastRenderedPageBreak/>
         <w:t>Anàlisi</w:t>
       </w:r>
-      <w:bookmarkEnd w:id="1"/>
-    </w:p>
-    <w:p>
-      <w:pPr>
-        <w:jc w:val="both"/>
-      </w:pPr>
-    </w:p>
-    <w:p>
-      <w:pPr>
-        <w:jc w:val="both"/>
-      </w:pPr>
-    </w:p>
-    <w:p>
-      <w:pPr>
-        <w:jc w:val="both"/>
-      </w:pPr>
-      <w:r>
-        <w:rPr>
-          <w:rFonts w:ascii="Arial" w:hAnsi="Arial" w:cs="Arial"/>
-          <w:sz w:val="24"/>
-          <w:szCs w:val="24"/>
-        </w:rPr>
-        <w:t>Per fer el menú utilitzarem un switch i la classe Scanner de Java.</w:t>
-      </w:r>
-      <w:r>
-        <w:rPr>
-          <w:rFonts w:ascii="Arial" w:hAnsi="Arial" w:cs="Arial"/>
-          <w:sz w:val="24"/>
-          <w:szCs w:val="24"/>
-        </w:rPr>
-        <w:t xml:space="preserve"> La classe Scanner recollirà la entrada del usuari, aquesta en funció de quina sigui i gràcies al switch realitzarà la operació pertinent.</w:t>
+      <w:bookmarkEnd w:id="2"/>
+    </w:p>
+    <w:p>
+      <w:pPr>
+        <w:jc w:val="both"/>
+      </w:pPr>
+    </w:p>
+    <w:p>
+      <w:pPr>
+        <w:jc w:val="both"/>
+      </w:pPr>
+      <w:r>
+        <w:rPr>
+          <w:rFonts w:ascii="Arial" w:hAnsi="Arial" w:cs="Arial"/>
+          <w:sz w:val="24"/>
+          <w:szCs w:val="24"/>
+        </w:rPr>
+        <w:t xml:space="preserve">Per fer el menú utilitzarem un </w:t>
+      </w:r>
+      <w:proofErr w:type="spellStart"/>
+      <w:r>
+        <w:rPr>
+          <w:rFonts w:ascii="Arial" w:hAnsi="Arial" w:cs="Arial"/>
+          <w:sz w:val="24"/>
+          <w:szCs w:val="24"/>
+        </w:rPr>
+        <w:t>switch</w:t>
+      </w:r>
+      <w:proofErr w:type="spellEnd"/>
+      <w:r>
+        <w:rPr>
+          <w:rFonts w:ascii="Arial" w:hAnsi="Arial" w:cs="Arial"/>
+          <w:sz w:val="24"/>
+          <w:szCs w:val="24"/>
+        </w:rPr>
+        <w:t xml:space="preserve"> i la classe </w:t>
+      </w:r>
+      <w:proofErr w:type="spellStart"/>
+      <w:r>
+        <w:rPr>
+          <w:rFonts w:ascii="Arial" w:hAnsi="Arial" w:cs="Arial"/>
+          <w:sz w:val="24"/>
+          <w:szCs w:val="24"/>
+        </w:rPr>
+        <w:t>Scanner</w:t>
+      </w:r>
+      <w:proofErr w:type="spellEnd"/>
+      <w:r>
+        <w:rPr>
+          <w:rFonts w:ascii="Arial" w:hAnsi="Arial" w:cs="Arial"/>
+          <w:sz w:val="24"/>
+          <w:szCs w:val="24"/>
+        </w:rPr>
+        <w:t xml:space="preserve"> de Java.</w:t>
+      </w:r>
+      <w:r>
+        <w:rPr>
+          <w:rFonts w:ascii="Arial" w:hAnsi="Arial" w:cs="Arial"/>
+          <w:sz w:val="24"/>
+          <w:szCs w:val="24"/>
+        </w:rPr>
+        <w:t xml:space="preserve"> La classe </w:t>
+      </w:r>
+      <w:proofErr w:type="spellStart"/>
+      <w:r>
+        <w:rPr>
+          <w:rFonts w:ascii="Arial" w:hAnsi="Arial" w:cs="Arial"/>
+          <w:sz w:val="24"/>
+          <w:szCs w:val="24"/>
+        </w:rPr>
+        <w:t>Scanner</w:t>
+      </w:r>
+      <w:proofErr w:type="spellEnd"/>
+      <w:r>
+        <w:rPr>
+          <w:rFonts w:ascii="Arial" w:hAnsi="Arial" w:cs="Arial"/>
+          <w:sz w:val="24"/>
+          <w:szCs w:val="24"/>
+        </w:rPr>
+        <w:t xml:space="preserve"> recollirà la entrada del usuari, aquesta en funció de quina sigui i gràcies al </w:t>
+      </w:r>
+      <w:proofErr w:type="spellStart"/>
+      <w:r>
+        <w:rPr>
+          <w:rFonts w:ascii="Arial" w:hAnsi="Arial" w:cs="Arial"/>
+          <w:sz w:val="24"/>
+          <w:szCs w:val="24"/>
+        </w:rPr>
+        <w:t>switch</w:t>
+      </w:r>
+      <w:proofErr w:type="spellEnd"/>
+      <w:r>
+        <w:rPr>
+          <w:rFonts w:ascii="Arial" w:hAnsi="Arial" w:cs="Arial"/>
+          <w:sz w:val="24"/>
+          <w:szCs w:val="24"/>
+        </w:rPr>
+        <w:t xml:space="preserve"> realitzarà la operació pertinent.</w:t>
       </w:r>
     </w:p>
     <w:p>
@@ -2087,6 +2357,14 @@
       <w:r>
         <w:tab/>
       </w:r>
+    </w:p>
+    <w:p>
+      <w:pPr>
+        <w:tabs>
+          <w:tab w:val="left" w:pos="1785"/>
+        </w:tabs>
+        <w:jc w:val="both"/>
+      </w:pPr>
     </w:p>
     <w:p>
       <w:pPr>
@@ -2239,7 +2517,7 @@
           <w:szCs w:val="36"/>
         </w:rPr>
       </w:pPr>
-      <w:bookmarkStart w:id="2" w:name="_Toc506204215"/>
+      <w:bookmarkStart w:id="3" w:name="_Toc506204215"/>
       <w:r>
         <w:rPr>
           <w:rFonts w:ascii="Arial" w:hAnsi="Arial" w:cs="Arial"/>
@@ -2251,27 +2529,23 @@
         <w:lastRenderedPageBreak/>
         <w:t>Desenvolupament</w:t>
       </w:r>
-      <w:bookmarkEnd w:id="2"/>
-    </w:p>
-    <w:p>
-      <w:pPr>
-        <w:jc w:val="both"/>
-      </w:pPr>
-    </w:p>
-    <w:p>
-      <w:pPr>
-        <w:jc w:val="both"/>
-      </w:pPr>
-    </w:p>
-    <w:p>
-      <w:pPr>
-        <w:jc w:val="both"/>
-        <w:rPr>
-          <w:rFonts w:ascii="Arial" w:hAnsi="Arial" w:cs="Arial"/>
-          <w:sz w:val="24"/>
-          <w:szCs w:val="24"/>
-        </w:rPr>
-      </w:pPr>
+      <w:bookmarkEnd w:id="3"/>
+    </w:p>
+    <w:p>
+      <w:pPr>
+        <w:jc w:val="both"/>
+      </w:pPr>
+    </w:p>
+    <w:p>
+      <w:pPr>
+        <w:jc w:val="both"/>
+        <w:rPr>
+          <w:rFonts w:ascii="Arial" w:hAnsi="Arial" w:cs="Arial"/>
+          <w:sz w:val="24"/>
+          <w:szCs w:val="24"/>
+        </w:rPr>
+      </w:pPr>
+      <w:proofErr w:type="spellStart"/>
       <w:r>
         <w:rPr>
           <w:rFonts w:ascii="Arial" w:hAnsi="Arial" w:cs="Arial"/>
@@ -2280,6 +2554,12 @@
         </w:rPr>
         <w:t>sfdfsdfsd</w:t>
       </w:r>
+      <w:proofErr w:type="spellEnd"/>
+    </w:p>
+    <w:p>
+      <w:pPr>
+        <w:jc w:val="both"/>
+      </w:pPr>
     </w:p>
     <w:p>
       <w:pPr>
@@ -2436,7 +2716,7 @@
           <w:szCs w:val="36"/>
         </w:rPr>
       </w:pPr>
-      <w:bookmarkStart w:id="3" w:name="_Toc506204216"/>
+      <w:bookmarkStart w:id="4" w:name="_Toc506204216"/>
       <w:r>
         <w:rPr>
           <w:rFonts w:ascii="Arial" w:hAnsi="Arial" w:cs="Arial"/>
@@ -2448,13 +2728,7 @@
         <w:lastRenderedPageBreak/>
         <w:t>Qüestions</w:t>
       </w:r>
-      <w:bookmarkEnd w:id="3"/>
-    </w:p>
-    <w:p>
-      <w:pPr>
-        <w:spacing w:line="360" w:lineRule="auto"/>
-        <w:jc w:val="both"/>
-      </w:pPr>
+      <w:bookmarkEnd w:id="4"/>
     </w:p>
     <w:p>
       <w:pPr>
@@ -2511,6 +2785,7 @@
           <w:szCs w:val="24"/>
         </w:rPr>
       </w:pPr>
+      <w:proofErr w:type="spellStart"/>
       <w:r>
         <w:rPr>
           <w:rFonts w:ascii="Arial" w:hAnsi="Arial" w:cs="Arial"/>
@@ -2519,6 +2794,7 @@
         </w:rPr>
         <w:t>Sadasdasd</w:t>
       </w:r>
+      <w:proofErr w:type="spellEnd"/>
     </w:p>
     <w:p>
       <w:pPr>
@@ -2581,6 +2857,7 @@
           <w:szCs w:val="24"/>
         </w:rPr>
       </w:pPr>
+      <w:proofErr w:type="spellStart"/>
       <w:r>
         <w:rPr>
           <w:rFonts w:ascii="Arial" w:hAnsi="Arial" w:cs="Arial"/>
@@ -2589,6 +2866,7 @@
         </w:rPr>
         <w:t>asdasd</w:t>
       </w:r>
+      <w:proofErr w:type="spellEnd"/>
     </w:p>
     <w:p>
       <w:pPr>
@@ -2624,6 +2902,7 @@
         </w:rPr>
         <w:t xml:space="preserve">Explicar com heu implementat i on heu utilitzat el mètode </w:t>
       </w:r>
+      <w:proofErr w:type="spellStart"/>
       <w:r>
         <w:rPr>
           <w:rFonts w:ascii="Arial" w:hAnsi="Arial" w:cs="Arial"/>
@@ -2633,6 +2912,7 @@
         </w:rPr>
         <w:t>isFull</w:t>
       </w:r>
+      <w:proofErr w:type="spellEnd"/>
       <w:r>
         <w:rPr>
           <w:rFonts w:ascii="Arial" w:hAnsi="Arial" w:cs="Arial"/>
@@ -2667,6 +2947,7 @@
           <w:szCs w:val="24"/>
         </w:rPr>
       </w:pPr>
+      <w:proofErr w:type="spellStart"/>
       <w:r>
         <w:rPr>
           <w:rFonts w:ascii="Arial" w:hAnsi="Arial" w:cs="Arial"/>
@@ -2675,8 +2956,7 @@
         </w:rPr>
         <w:t>asdasdasds</w:t>
       </w:r>
-      <w:bookmarkStart w:id="4" w:name="_GoBack"/>
-      <w:bookmarkEnd w:id="4"/>
+      <w:proofErr w:type="spellEnd"/>
     </w:p>
     <w:p>
       <w:pPr>
@@ -2714,6 +2994,7 @@
         </w:rPr>
         <w:t xml:space="preserve">Segons la implementació de la classe </w:t>
       </w:r>
+      <w:proofErr w:type="spellStart"/>
       <w:r>
         <w:rPr>
           <w:rFonts w:ascii="Arial" w:hAnsi="Arial" w:cs="Arial"/>
@@ -2723,6 +3004,7 @@
         </w:rPr>
         <w:t>CarpetaFitxers</w:t>
       </w:r>
+      <w:proofErr w:type="spellEnd"/>
       <w:r>
         <w:rPr>
           <w:rFonts w:ascii="Arial" w:hAnsi="Arial" w:cs="Arial"/>
@@ -2757,6 +3039,7 @@
           <w:szCs w:val="24"/>
         </w:rPr>
       </w:pPr>
+      <w:proofErr w:type="spellStart"/>
       <w:r>
         <w:rPr>
           <w:rFonts w:ascii="Arial" w:hAnsi="Arial" w:cs="Arial"/>
@@ -2765,6 +3048,7 @@
         </w:rPr>
         <w:t>asdasdasd</w:t>
       </w:r>
+      <w:proofErr w:type="spellEnd"/>
     </w:p>
     <w:p>
       <w:pPr>
@@ -3082,7 +3366,7 @@
 </file>
 
 <file path=word/endnotes.xml><?xml version="1.0" encoding="utf-8"?>
-<w:endnotes xmlns:wpc="http://schemas.microsoft.com/office/word/2010/wordprocessingCanvas" xmlns:cx="http://schemas.microsoft.com/office/drawing/2014/chartex" xmlns:cx1="http://schemas.microsoft.com/office/drawing/2015/9/8/chartex" xmlns:mc="http://schemas.openxmlformats.org/markup-compatibility/2006" xmlns:o="urn:schemas-microsoft-com:office:office" xmlns:r="http://schemas.openxmlformats.org/officeDocument/2006/relationships" xmlns:m="http://schemas.openxmlformats.org/officeDocument/2006/math" xmlns:v="urn:schemas-microsoft-com:vml" xmlns:wp14="http://schemas.microsoft.com/office/word/2010/wordprocessingDrawing" xmlns:wp="http://schemas.openxmlformats.org/drawingml/2006/wordprocessingDrawing" xmlns:w10="urn:schemas-microsoft-com:office:word" xmlns:w="http://schemas.openxmlformats.org/wordprocessingml/2006/main" xmlns:w14="http://schemas.microsoft.com/office/word/2010/wordml" xmlns:w15="http://schemas.microsoft.com/office/word/2012/wordml" xmlns:w16se="http://schemas.microsoft.com/office/word/2015/wordml/symex" xmlns:wpg="http://schemas.microsoft.com/office/word/2010/wordprocessingGroup" xmlns:wpi="http://schemas.microsoft.com/office/word/2010/wordprocessingInk" xmlns:wne="http://schemas.microsoft.com/office/word/2006/wordml" xmlns:wps="http://schemas.microsoft.com/office/word/2010/wordprocessingShape" mc:Ignorable="w14 w15 w16se wp14">
+<w:endnotes xmlns:wpc="http://schemas.microsoft.com/office/word/2010/wordprocessingCanvas" xmlns:cx="http://schemas.microsoft.com/office/drawing/2014/chartex" xmlns:cx1="http://schemas.microsoft.com/office/drawing/2015/9/8/chartex" xmlns:cx2="http://schemas.microsoft.com/office/drawing/2015/10/21/chartex" xmlns:cx3="http://schemas.microsoft.com/office/drawing/2016/5/9/chartex" xmlns:cx4="http://schemas.microsoft.com/office/drawing/2016/5/10/chartex" xmlns:cx5="http://schemas.microsoft.com/office/drawing/2016/5/11/chartex" xmlns:cx6="http://schemas.microsoft.com/office/drawing/2016/5/12/chartex" xmlns:cx7="http://schemas.microsoft.com/office/drawing/2016/5/13/chartex" xmlns:cx8="http://schemas.microsoft.com/office/drawing/2016/5/14/chartex" xmlns:mc="http://schemas.openxmlformats.org/markup-compatibility/2006" xmlns:aink="http://schemas.microsoft.com/office/drawing/2016/ink" xmlns:am3d="http://schemas.microsoft.com/office/drawing/2017/model3d" xmlns:o="urn:schemas-microsoft-com:office:office" xmlns:r="http://schemas.openxmlformats.org/officeDocument/2006/relationships" xmlns:m="http://schemas.openxmlformats.org/officeDocument/2006/math" xmlns:v="urn:schemas-microsoft-com:vml" xmlns:wp14="http://schemas.microsoft.com/office/word/2010/wordprocessingDrawing" xmlns:wp="http://schemas.openxmlformats.org/drawingml/2006/wordprocessingDrawing" xmlns:w10="urn:schemas-microsoft-com:office:word" xmlns:w="http://schemas.openxmlformats.org/wordprocessingml/2006/main" xmlns:w14="http://schemas.microsoft.com/office/word/2010/wordml" xmlns:w15="http://schemas.microsoft.com/office/word/2012/wordml" xmlns:w16cid="http://schemas.microsoft.com/office/word/2016/wordml/cid" xmlns:w16se="http://schemas.microsoft.com/office/word/2015/wordml/symex" xmlns:wpg="http://schemas.microsoft.com/office/word/2010/wordprocessingGroup" xmlns:wpi="http://schemas.microsoft.com/office/word/2010/wordprocessingInk" xmlns:wne="http://schemas.microsoft.com/office/word/2006/wordml" xmlns:wps="http://schemas.microsoft.com/office/word/2010/wordprocessingShape" mc:Ignorable="w14 w15 w16se w16cid wp14">
   <w:endnote w:type="separator" w:id="-1">
     <w:p>
       <w:pPr>
@@ -3107,7 +3391,7 @@
 </file>
 
 <file path=word/footer1.xml><?xml version="1.0" encoding="utf-8"?>
-<w:ftr xmlns:wpc="http://schemas.microsoft.com/office/word/2010/wordprocessingCanvas" xmlns:cx="http://schemas.microsoft.com/office/drawing/2014/chartex" xmlns:cx1="http://schemas.microsoft.com/office/drawing/2015/9/8/chartex" xmlns:mc="http://schemas.openxmlformats.org/markup-compatibility/2006" xmlns:o="urn:schemas-microsoft-com:office:office" xmlns:r="http://schemas.openxmlformats.org/officeDocument/2006/relationships" xmlns:m="http://schemas.openxmlformats.org/officeDocument/2006/math" xmlns:v="urn:schemas-microsoft-com:vml" xmlns:wp14="http://schemas.microsoft.com/office/word/2010/wordprocessingDrawing" xmlns:wp="http://schemas.openxmlformats.org/drawingml/2006/wordprocessingDrawing" xmlns:w10="urn:schemas-microsoft-com:office:word" xmlns:w="http://schemas.openxmlformats.org/wordprocessingml/2006/main" xmlns:w14="http://schemas.microsoft.com/office/word/2010/wordml" xmlns:w15="http://schemas.microsoft.com/office/word/2012/wordml" xmlns:w16se="http://schemas.microsoft.com/office/word/2015/wordml/symex" xmlns:wpg="http://schemas.microsoft.com/office/word/2010/wordprocessingGroup" xmlns:wpi="http://schemas.microsoft.com/office/word/2010/wordprocessingInk" xmlns:wne="http://schemas.microsoft.com/office/word/2006/wordml" xmlns:wps="http://schemas.microsoft.com/office/word/2010/wordprocessingShape" mc:Ignorable="w14 w15 w16se wp14">
+<w:ftr xmlns:wpc="http://schemas.microsoft.com/office/word/2010/wordprocessingCanvas" xmlns:cx="http://schemas.microsoft.com/office/drawing/2014/chartex" xmlns:cx1="http://schemas.microsoft.com/office/drawing/2015/9/8/chartex" xmlns:cx2="http://schemas.microsoft.com/office/drawing/2015/10/21/chartex" xmlns:cx3="http://schemas.microsoft.com/office/drawing/2016/5/9/chartex" xmlns:cx4="http://schemas.microsoft.com/office/drawing/2016/5/10/chartex" xmlns:cx5="http://schemas.microsoft.com/office/drawing/2016/5/11/chartex" xmlns:cx6="http://schemas.microsoft.com/office/drawing/2016/5/12/chartex" xmlns:cx7="http://schemas.microsoft.com/office/drawing/2016/5/13/chartex" xmlns:cx8="http://schemas.microsoft.com/office/drawing/2016/5/14/chartex" xmlns:mc="http://schemas.openxmlformats.org/markup-compatibility/2006" xmlns:aink="http://schemas.microsoft.com/office/drawing/2016/ink" xmlns:am3d="http://schemas.microsoft.com/office/drawing/2017/model3d" xmlns:o="urn:schemas-microsoft-com:office:office" xmlns:r="http://schemas.openxmlformats.org/officeDocument/2006/relationships" xmlns:m="http://schemas.openxmlformats.org/officeDocument/2006/math" xmlns:v="urn:schemas-microsoft-com:vml" xmlns:wp14="http://schemas.microsoft.com/office/word/2010/wordprocessingDrawing" xmlns:wp="http://schemas.openxmlformats.org/drawingml/2006/wordprocessingDrawing" xmlns:w10="urn:schemas-microsoft-com:office:word" xmlns:w="http://schemas.openxmlformats.org/wordprocessingml/2006/main" xmlns:w14="http://schemas.microsoft.com/office/word/2010/wordml" xmlns:w15="http://schemas.microsoft.com/office/word/2012/wordml" xmlns:w16cid="http://schemas.microsoft.com/office/word/2016/wordml/cid" xmlns:w16se="http://schemas.microsoft.com/office/word/2015/wordml/symex" xmlns:wpg="http://schemas.microsoft.com/office/word/2010/wordprocessingGroup" xmlns:wpi="http://schemas.microsoft.com/office/word/2010/wordprocessingInk" xmlns:wne="http://schemas.microsoft.com/office/word/2006/wordml" xmlns:wps="http://schemas.microsoft.com/office/word/2010/wordprocessingShape" mc:Ignorable="w14 w15 w16se w16cid wp14">
   <w:sdt>
     <w:sdtPr>
       <w:id w:val="-1696072430"/>
@@ -3202,7 +3486,7 @@
 </file>
 
 <file path=word/footnotes.xml><?xml version="1.0" encoding="utf-8"?>
-<w:footnotes xmlns:wpc="http://schemas.microsoft.com/office/word/2010/wordprocessingCanvas" xmlns:cx="http://schemas.microsoft.com/office/drawing/2014/chartex" xmlns:cx1="http://schemas.microsoft.com/office/drawing/2015/9/8/chartex" xmlns:mc="http://schemas.openxmlformats.org/markup-compatibility/2006" xmlns:o="urn:schemas-microsoft-com:office:office" xmlns:r="http://schemas.openxmlformats.org/officeDocument/2006/relationships" xmlns:m="http://schemas.openxmlformats.org/officeDocument/2006/math" xmlns:v="urn:schemas-microsoft-com:vml" xmlns:wp14="http://schemas.microsoft.com/office/word/2010/wordprocessingDrawing" xmlns:wp="http://schemas.openxmlformats.org/drawingml/2006/wordprocessingDrawing" xmlns:w10="urn:schemas-microsoft-com:office:word" xmlns:w="http://schemas.openxmlformats.org/wordprocessingml/2006/main" xmlns:w14="http://schemas.microsoft.com/office/word/2010/wordml" xmlns:w15="http://schemas.microsoft.com/office/word/2012/wordml" xmlns:w16se="http://schemas.microsoft.com/office/word/2015/wordml/symex" xmlns:wpg="http://schemas.microsoft.com/office/word/2010/wordprocessingGroup" xmlns:wpi="http://schemas.microsoft.com/office/word/2010/wordprocessingInk" xmlns:wne="http://schemas.microsoft.com/office/word/2006/wordml" xmlns:wps="http://schemas.microsoft.com/office/word/2010/wordprocessingShape" mc:Ignorable="w14 w15 w16se wp14">
+<w:footnotes xmlns:wpc="http://schemas.microsoft.com/office/word/2010/wordprocessingCanvas" xmlns:cx="http://schemas.microsoft.com/office/drawing/2014/chartex" xmlns:cx1="http://schemas.microsoft.com/office/drawing/2015/9/8/chartex" xmlns:cx2="http://schemas.microsoft.com/office/drawing/2015/10/21/chartex" xmlns:cx3="http://schemas.microsoft.com/office/drawing/2016/5/9/chartex" xmlns:cx4="http://schemas.microsoft.com/office/drawing/2016/5/10/chartex" xmlns:cx5="http://schemas.microsoft.com/office/drawing/2016/5/11/chartex" xmlns:cx6="http://schemas.microsoft.com/office/drawing/2016/5/12/chartex" xmlns:cx7="http://schemas.microsoft.com/office/drawing/2016/5/13/chartex" xmlns:cx8="http://schemas.microsoft.com/office/drawing/2016/5/14/chartex" xmlns:mc="http://schemas.openxmlformats.org/markup-compatibility/2006" xmlns:aink="http://schemas.microsoft.com/office/drawing/2016/ink" xmlns:am3d="http://schemas.microsoft.com/office/drawing/2017/model3d" xmlns:o="urn:schemas-microsoft-com:office:office" xmlns:r="http://schemas.openxmlformats.org/officeDocument/2006/relationships" xmlns:m="http://schemas.openxmlformats.org/officeDocument/2006/math" xmlns:v="urn:schemas-microsoft-com:vml" xmlns:wp14="http://schemas.microsoft.com/office/word/2010/wordprocessingDrawing" xmlns:wp="http://schemas.openxmlformats.org/drawingml/2006/wordprocessingDrawing" xmlns:w10="urn:schemas-microsoft-com:office:word" xmlns:w="http://schemas.openxmlformats.org/wordprocessingml/2006/main" xmlns:w14="http://schemas.microsoft.com/office/word/2010/wordml" xmlns:w15="http://schemas.microsoft.com/office/word/2012/wordml" xmlns:w16cid="http://schemas.microsoft.com/office/word/2016/wordml/cid" xmlns:w16se="http://schemas.microsoft.com/office/word/2015/wordml/symex" xmlns:wpg="http://schemas.microsoft.com/office/word/2010/wordprocessingGroup" xmlns:wpi="http://schemas.microsoft.com/office/word/2010/wordprocessingInk" xmlns:wne="http://schemas.microsoft.com/office/word/2006/wordml" xmlns:wps="http://schemas.microsoft.com/office/word/2010/wordprocessingShape" mc:Ignorable="w14 w15 w16se w16cid wp14">
   <w:footnote w:type="separator" w:id="-1">
     <w:p>
       <w:pPr>
@@ -3227,7 +3511,7 @@
 </file>
 
 <file path=word/numbering.xml><?xml version="1.0" encoding="utf-8"?>
-<w:numbering xmlns:wpc="http://schemas.microsoft.com/office/word/2010/wordprocessingCanvas" xmlns:cx="http://schemas.microsoft.com/office/drawing/2014/chartex" xmlns:cx1="http://schemas.microsoft.com/office/drawing/2015/9/8/chartex" xmlns:mc="http://schemas.openxmlformats.org/markup-compatibility/2006" xmlns:o="urn:schemas-microsoft-com:office:office" xmlns:r="http://schemas.openxmlformats.org/officeDocument/2006/relationships" xmlns:m="http://schemas.openxmlformats.org/officeDocument/2006/math" xmlns:v="urn:schemas-microsoft-com:vml" xmlns:wp14="http://schemas.microsoft.com/office/word/2010/wordprocessingDrawing" xmlns:wp="http://schemas.openxmlformats.org/drawingml/2006/wordprocessingDrawing" xmlns:w10="urn:schemas-microsoft-com:office:word" xmlns:w="http://schemas.openxmlformats.org/wordprocessingml/2006/main" xmlns:w14="http://schemas.microsoft.com/office/word/2010/wordml" xmlns:w15="http://schemas.microsoft.com/office/word/2012/wordml" xmlns:w16se="http://schemas.microsoft.com/office/word/2015/wordml/symex" xmlns:wpg="http://schemas.microsoft.com/office/word/2010/wordprocessingGroup" xmlns:wpi="http://schemas.microsoft.com/office/word/2010/wordprocessingInk" xmlns:wne="http://schemas.microsoft.com/office/word/2006/wordml" xmlns:wps="http://schemas.microsoft.com/office/word/2010/wordprocessingShape" mc:Ignorable="w14 w15 w16se wp14">
+<w:numbering xmlns:wpc="http://schemas.microsoft.com/office/word/2010/wordprocessingCanvas" xmlns:cx="http://schemas.microsoft.com/office/drawing/2014/chartex" xmlns:cx1="http://schemas.microsoft.com/office/drawing/2015/9/8/chartex" xmlns:cx2="http://schemas.microsoft.com/office/drawing/2015/10/21/chartex" xmlns:cx3="http://schemas.microsoft.com/office/drawing/2016/5/9/chartex" xmlns:cx4="http://schemas.microsoft.com/office/drawing/2016/5/10/chartex" xmlns:cx5="http://schemas.microsoft.com/office/drawing/2016/5/11/chartex" xmlns:cx6="http://schemas.microsoft.com/office/drawing/2016/5/12/chartex" xmlns:cx7="http://schemas.microsoft.com/office/drawing/2016/5/13/chartex" xmlns:cx8="http://schemas.microsoft.com/office/drawing/2016/5/14/chartex" xmlns:mc="http://schemas.openxmlformats.org/markup-compatibility/2006" xmlns:aink="http://schemas.microsoft.com/office/drawing/2016/ink" xmlns:am3d="http://schemas.microsoft.com/office/drawing/2017/model3d" xmlns:o="urn:schemas-microsoft-com:office:office" xmlns:r="http://schemas.openxmlformats.org/officeDocument/2006/relationships" xmlns:m="http://schemas.openxmlformats.org/officeDocument/2006/math" xmlns:v="urn:schemas-microsoft-com:vml" xmlns:wp14="http://schemas.microsoft.com/office/word/2010/wordprocessingDrawing" xmlns:wp="http://schemas.openxmlformats.org/drawingml/2006/wordprocessingDrawing" xmlns:w10="urn:schemas-microsoft-com:office:word" xmlns:w="http://schemas.openxmlformats.org/wordprocessingml/2006/main" xmlns:w14="http://schemas.microsoft.com/office/word/2010/wordml" xmlns:w15="http://schemas.microsoft.com/office/word/2012/wordml" xmlns:w16cid="http://schemas.microsoft.com/office/word/2016/wordml/cid" xmlns:w16se="http://schemas.microsoft.com/office/word/2015/wordml/symex" xmlns:wpg="http://schemas.microsoft.com/office/word/2010/wordprocessingGroup" xmlns:wpi="http://schemas.microsoft.com/office/word/2010/wordprocessingInk" xmlns:wne="http://schemas.microsoft.com/office/word/2006/wordml" xmlns:wps="http://schemas.microsoft.com/office/word/2010/wordprocessingShape" mc:Ignorable="w14 w15 w16se w16cid wp14">
   <w:abstractNum w:abstractNumId="0" w15:restartNumberingAfterBreak="0">
     <w:nsid w:val="3077040E"/>
     <w:multiLevelType w:val="hybridMultilevel"/>
@@ -3556,7 +3840,7 @@
 </file>
 
 <file path=word/styles.xml><?xml version="1.0" encoding="utf-8"?>
-<w:styles xmlns:mc="http://schemas.openxmlformats.org/markup-compatibility/2006" xmlns:r="http://schemas.openxmlformats.org/officeDocument/2006/relationships" xmlns:w="http://schemas.openxmlformats.org/wordprocessingml/2006/main" xmlns:w14="http://schemas.microsoft.com/office/word/2010/wordml" xmlns:w15="http://schemas.microsoft.com/office/word/2012/wordml" xmlns:w16se="http://schemas.microsoft.com/office/word/2015/wordml/symex" mc:Ignorable="w14 w15 w16se">
+<w:styles xmlns:mc="http://schemas.openxmlformats.org/markup-compatibility/2006" xmlns:r="http://schemas.openxmlformats.org/officeDocument/2006/relationships" xmlns:w="http://schemas.openxmlformats.org/wordprocessingml/2006/main" xmlns:w14="http://schemas.microsoft.com/office/word/2010/wordml" xmlns:w15="http://schemas.microsoft.com/office/word/2012/wordml" xmlns:w16cid="http://schemas.microsoft.com/office/word/2016/wordml/cid" xmlns:w16se="http://schemas.microsoft.com/office/word/2015/wordml/symex" mc:Ignorable="w14 w15 w16se w16cid">
   <w:docDefaults>
     <w:rPrDefault>
       <w:rPr>
@@ -3572,7 +3856,7 @@
       </w:pPr>
     </w:pPrDefault>
   </w:docDefaults>
-  <w:latentStyles w:defLockedState="0" w:defUIPriority="99" w:defSemiHidden="0" w:defUnhideWhenUsed="0" w:defQFormat="0" w:count="371">
+  <w:latentStyles w:defLockedState="0" w:defUIPriority="99" w:defSemiHidden="0" w:defUnhideWhenUsed="0" w:defQFormat="0" w:count="375">
     <w:lsdException w:name="Normal" w:uiPriority="0" w:qFormat="1"/>
     <w:lsdException w:name="heading 1" w:uiPriority="9" w:qFormat="1"/>
     <w:lsdException w:name="heading 2" w:semiHidden="1" w:uiPriority="9" w:unhideWhenUsed="1" w:qFormat="1"/>
@@ -3678,7 +3962,6 @@
     <w:lsdException w:name="HTML Sample" w:semiHidden="1" w:unhideWhenUsed="1"/>
     <w:lsdException w:name="HTML Typewriter" w:semiHidden="1" w:unhideWhenUsed="1"/>
     <w:lsdException w:name="HTML Variable" w:semiHidden="1" w:unhideWhenUsed="1"/>
-    <w:lsdException w:name="Normal Table" w:semiHidden="1" w:unhideWhenUsed="1"/>
     <w:lsdException w:name="annotation subject" w:semiHidden="1" w:unhideWhenUsed="1"/>
     <w:lsdException w:name="No List" w:semiHidden="1" w:unhideWhenUsed="1"/>
     <w:lsdException w:name="Outline List 1" w:semiHidden="1" w:unhideWhenUsed="1"/>
@@ -3722,10 +4005,8 @@
     <w:lsdException w:name="Table Elegant" w:semiHidden="1" w:unhideWhenUsed="1"/>
     <w:lsdException w:name="Table Professional" w:semiHidden="1" w:unhideWhenUsed="1"/>
     <w:lsdException w:name="Table Subtle 1" w:semiHidden="1" w:unhideWhenUsed="1"/>
-    <w:lsdException w:name="Table Subtle 2" w:semiHidden="1" w:unhideWhenUsed="1"/>
     <w:lsdException w:name="Table Web 1" w:semiHidden="1" w:unhideWhenUsed="1"/>
     <w:lsdException w:name="Table Web 2" w:semiHidden="1" w:unhideWhenUsed="1"/>
-    <w:lsdException w:name="Table Web 3" w:semiHidden="1" w:unhideWhenUsed="1"/>
     <w:lsdException w:name="Balloon Text" w:semiHidden="1" w:unhideWhenUsed="1"/>
     <w:lsdException w:name="Table Grid" w:uiPriority="39"/>
     <w:lsdException w:name="Table Theme" w:semiHidden="1" w:unhideWhenUsed="1"/>
@@ -3944,6 +4225,10 @@
     <w:lsdException w:name="List Table 5 Dark Accent 6" w:uiPriority="50"/>
     <w:lsdException w:name="List Table 6 Colorful Accent 6" w:uiPriority="51"/>
     <w:lsdException w:name="List Table 7 Colorful Accent 6" w:uiPriority="52"/>
+    <w:lsdException w:name="Mention" w:semiHidden="1" w:unhideWhenUsed="1"/>
+    <w:lsdException w:name="Smart Hyperlink" w:semiHidden="1" w:unhideWhenUsed="1"/>
+    <w:lsdException w:name="Hashtag" w:semiHidden="1" w:unhideWhenUsed="1"/>
+    <w:lsdException w:name="Unresolved Mention" w:semiHidden="1" w:unhideWhenUsed="1"/>
   </w:latentStyles>
   <w:style w:type="paragraph" w:default="1" w:styleId="Normal">
     <w:name w:val="Normal"/>
@@ -4533,7 +4818,7 @@
 </file>
 
 <file path=customXml/itemProps1.xml><?xml version="1.0" encoding="utf-8"?>
-<ds:datastoreItem xmlns:ds="http://schemas.openxmlformats.org/officeDocument/2006/customXml" ds:itemID="{91260B71-A973-4D6C-AEB4-CB8174BF02AE}">
+<ds:datastoreItem xmlns:ds="http://schemas.openxmlformats.org/officeDocument/2006/customXml" ds:itemID="{ED9A3BD9-0551-4454-8BDA-FAF672B6CC70}">
   <ds:schemaRefs>
     <ds:schemaRef ds:uri="http://schemas.openxmlformats.org/officeDocument/2006/bibliography"/>
   </ds:schemaRefs>

</xml_diff>